<commit_message>
added revision tex file
</commit_message>
<xml_diff>
--- a/Shear PRL Referee Reports and Responses.docx
+++ b/Shear PRL Referee Reports and Responses.docx
@@ -1837,6 +1837,15 @@
       </w:pPr>
     </w:p>
     <w:p>
+      <w:pPr>
+        <w:rPr>
+          <w:rFonts w:ascii="Arial" w:hAnsi="Arial" w:cs="Arial"/>
+          <w:color w:val="222222"/>
+          <w:sz w:val="20"/>
+          <w:szCs w:val="20"/>
+          <w:shd w:val="clear" w:color="auto" w:fill="FFFFFF"/>
+        </w:rPr>
+      </w:pPr>
       <w:r>
         <w:rPr>
           <w:rFonts w:ascii="Arial" w:hAnsi="Arial" w:cs="Arial"/>
@@ -1931,6 +1940,69 @@
           <w:shd w:val="clear" w:color="auto" w:fill="FFFFFF"/>
         </w:rPr>
         <w:t>conclusions regarding the cross-phase, in particular.</w:t>
+      </w:r>
+    </w:p>
+    <w:p>
+      <w:pPr>
+        <w:rPr>
+          <w:rFonts w:ascii="Arial" w:hAnsi="Arial" w:cs="Arial"/>
+          <w:color w:val="222222"/>
+          <w:sz w:val="20"/>
+          <w:szCs w:val="20"/>
+          <w:shd w:val="clear" w:color="auto" w:fill="FFFFFF"/>
+        </w:rPr>
+      </w:pPr>
+    </w:p>
+    <w:p>
+      <w:r>
+        <w:rPr>
+          <w:rFonts w:ascii="Arial" w:hAnsi="Arial" w:cs="Arial"/>
+          <w:color w:val="222222"/>
+          <w:sz w:val="20"/>
+          <w:szCs w:val="20"/>
+          <w:shd w:val="clear" w:color="auto" w:fill="FFFFFF"/>
+        </w:rPr>
+        <w:t>Fluctuating electric field measurements in this experiment are made using two floating tips spaced 0.</w:t>
+      </w:r>
+      <w:r>
+        <w:rPr>
+          <w:rFonts w:ascii="Arial" w:hAnsi="Arial" w:cs="Arial"/>
+          <w:color w:val="222222"/>
+          <w:sz w:val="20"/>
+          <w:szCs w:val="20"/>
+          <w:shd w:val="clear" w:color="auto" w:fill="FFFFFF"/>
+        </w:rPr>
+        <w:t>0</w:t>
+      </w:r>
+      <w:r>
+        <w:rPr>
+          <w:rFonts w:ascii="Arial" w:hAnsi="Arial" w:cs="Arial"/>
+          <w:color w:val="222222"/>
+          <w:sz w:val="20"/>
+          <w:szCs w:val="20"/>
+          <w:shd w:val="clear" w:color="auto" w:fill="FFFFFF"/>
+        </w:rPr>
+        <w:t xml:space="preserve">8cm apart. </w:t>
+      </w:r>
+      <w:r>
+        <w:rPr>
+          <w:rFonts w:ascii="Arial" w:hAnsi="Arial" w:cs="Arial"/>
+          <w:color w:val="222222"/>
+          <w:sz w:val="20"/>
+          <w:szCs w:val="20"/>
+          <w:shd w:val="clear" w:color="auto" w:fill="FFFFFF"/>
+        </w:rPr>
+        <w:t>While temperature fluctuations do exist in the region of interest, an assumption is made that th</w:t>
+      </w:r>
+      <w:r>
+        <w:rPr>
+          <w:rFonts w:ascii="Arial" w:hAnsi="Arial" w:cs="Arial"/>
+          <w:color w:val="222222"/>
+          <w:sz w:val="20"/>
+          <w:szCs w:val="20"/>
+          <w:shd w:val="clear" w:color="auto" w:fill="FFFFFF"/>
+        </w:rPr>
+        <w:t>e difference over which the electric field is calculated is small enough that the two tips essentially see the same temperature and thus would not affect the field measurement.</w:t>
       </w:r>
     </w:p>
     <w:sectPr>

</xml_diff>